<commit_message>
Made more changes to writeup
</commit_message>
<xml_diff>
--- a/Final Project Writeup.docx
+++ b/Final Project Writeup.docx
@@ -31,7 +31,7 @@
                     <pic:cNvPicPr/>
                   </pic:nvPicPr>
                   <pic:blipFill>
-                    <a:blip r:embed="rId6">
+                    <a:blip r:embed="rId7">
                       <a:extLst>
                         <a:ext uri="{28A0092B-C50C-407E-A947-70E740481C1C}">
                           <a14:useLocalDpi xmlns:a14="http://schemas.microsoft.com/office/drawing/2010/main" val="0"/>
@@ -74,7 +74,7 @@
       <w:r>
         <w:t xml:space="preserve">er data scraped from the web.  </w:t>
       </w:r>
-      <w:hyperlink r:id="rId7" w:history="1">
+      <w:hyperlink r:id="rId8" w:history="1">
         <w:r>
           <w:rPr>
             <w:rStyle w:val="Hyperlink"/>
@@ -95,7 +95,13 @@
         <w:t xml:space="preserve">  </w:t>
       </w:r>
       <w:r>
-        <w:t xml:space="preserve">Data was gathered for my zip code (60502), and a zip code to the southwest (61350), as weather generally tends to travel Northeast in the northern hemisphere.  The predictions of the target variables were made for my zip code, but both its historical data and the data from the zip code to the southwest were used as </w:t>
+        <w:t xml:space="preserve">Data </w:t>
+      </w:r>
+      <w:r>
+        <w:t xml:space="preserve">from 10/31/2010 to 10/31/2016 </w:t>
+      </w:r>
+      <w:r>
+        <w:t xml:space="preserve">was gathered for my zip code (60502), and a zip code to the southwest (61350), as weather generally tends to travel Northeast in the northern hemisphere.  The predictions of the target variables were made for my zip code, but both its historical data and the data from the zip code to the southwest were used as </w:t>
       </w:r>
       <w:r>
         <w:t>input variables to the models</w:t>
@@ -794,142 +800,127 @@
             </w:pPr>
             <w:r>
               <w:lastRenderedPageBreak/>
-              <w:t>61350</w:t>
-            </w:r>
-            <w:r>
-              <w:t>_PrecipitationIn_yesterday</w:t>
-            </w:r>
-          </w:p>
-        </w:tc>
-        <w:tc>
-          <w:tcPr>
-            <w:tcW w:w="1457" w:type="dxa"/>
-            <w:vAlign w:val="center"/>
-          </w:tcPr>
-          <w:p>
-            <w:pPr>
-              <w:jc w:val="center"/>
-            </w:pPr>
-            <w:r>
-              <w:t>Feature</w:t>
-            </w:r>
-          </w:p>
-        </w:tc>
-      </w:tr>
-      <w:tr>
-        <w:tc>
-          <w:tcPr>
-            <w:tcW w:w="4315" w:type="dxa"/>
-            <w:vAlign w:val="center"/>
-          </w:tcPr>
-          <w:p>
-            <w:pPr>
-              <w:jc w:val="center"/>
-            </w:pPr>
-            <w:r>
-              <w:t>61350</w:t>
-            </w:r>
-            <w:r>
-              <w:t>_Conditions_yesterday</w:t>
-            </w:r>
-          </w:p>
-        </w:tc>
-        <w:tc>
-          <w:tcPr>
-            <w:tcW w:w="1457" w:type="dxa"/>
-            <w:vAlign w:val="center"/>
-          </w:tcPr>
-          <w:p>
-            <w:pPr>
-              <w:jc w:val="center"/>
-            </w:pPr>
-            <w:r>
-              <w:t>Feature</w:t>
-            </w:r>
-          </w:p>
-        </w:tc>
-      </w:tr>
-      <w:tr>
-        <w:tc>
-          <w:tcPr>
-            <w:tcW w:w="4315" w:type="dxa"/>
-            <w:vAlign w:val="center"/>
-          </w:tcPr>
-          <w:p>
-            <w:pPr>
-              <w:jc w:val="center"/>
-            </w:pPr>
-            <w:r>
-              <w:t>61350</w:t>
-            </w:r>
-            <w:r>
-              <w:t>_Dew.PointF_yesterday</w:t>
-            </w:r>
-          </w:p>
-        </w:tc>
-        <w:tc>
-          <w:tcPr>
-            <w:tcW w:w="1457" w:type="dxa"/>
-            <w:vAlign w:val="center"/>
-          </w:tcPr>
-          <w:p>
-            <w:pPr>
-              <w:jc w:val="center"/>
-            </w:pPr>
-            <w:r>
-              <w:t>Feature</w:t>
-            </w:r>
-          </w:p>
-        </w:tc>
-      </w:tr>
-      <w:tr>
-        <w:tc>
-          <w:tcPr>
-            <w:tcW w:w="4315" w:type="dxa"/>
-            <w:vAlign w:val="center"/>
-          </w:tcPr>
-          <w:p>
-            <w:pPr>
-              <w:jc w:val="center"/>
-            </w:pPr>
-            <w:r>
-              <w:t>61350</w:t>
-            </w:r>
-            <w:r>
-              <w:t>_Sea.Level.PressureIn_yesterday</w:t>
-            </w:r>
-          </w:p>
-        </w:tc>
-        <w:tc>
-          <w:tcPr>
-            <w:tcW w:w="1457" w:type="dxa"/>
-            <w:vAlign w:val="center"/>
-          </w:tcPr>
-          <w:p>
-            <w:pPr>
-              <w:jc w:val="center"/>
-            </w:pPr>
-            <w:r>
-              <w:t>Feature</w:t>
-            </w:r>
-          </w:p>
-        </w:tc>
-      </w:tr>
-      <w:tr>
-        <w:tc>
-          <w:tcPr>
-            <w:tcW w:w="4315" w:type="dxa"/>
-            <w:vAlign w:val="center"/>
-          </w:tcPr>
-          <w:p>
-            <w:pPr>
-              <w:jc w:val="center"/>
-            </w:pPr>
-            <w:r>
-              <w:t>61350</w:t>
-            </w:r>
-            <w:r>
-              <w:t>_Wind.SpeedMPH_yesterday</w:t>
+              <w:t>61350_PrecipitationIn_yesterday</w:t>
+            </w:r>
+          </w:p>
+        </w:tc>
+        <w:tc>
+          <w:tcPr>
+            <w:tcW w:w="1457" w:type="dxa"/>
+            <w:vAlign w:val="center"/>
+          </w:tcPr>
+          <w:p>
+            <w:pPr>
+              <w:jc w:val="center"/>
+            </w:pPr>
+            <w:r>
+              <w:t>Feature</w:t>
+            </w:r>
+          </w:p>
+        </w:tc>
+      </w:tr>
+      <w:tr>
+        <w:tc>
+          <w:tcPr>
+            <w:tcW w:w="4315" w:type="dxa"/>
+            <w:vAlign w:val="center"/>
+          </w:tcPr>
+          <w:p>
+            <w:pPr>
+              <w:jc w:val="center"/>
+            </w:pPr>
+            <w:r>
+              <w:t>61350_Conditions_yesterday</w:t>
+            </w:r>
+          </w:p>
+        </w:tc>
+        <w:tc>
+          <w:tcPr>
+            <w:tcW w:w="1457" w:type="dxa"/>
+            <w:vAlign w:val="center"/>
+          </w:tcPr>
+          <w:p>
+            <w:pPr>
+              <w:jc w:val="center"/>
+            </w:pPr>
+            <w:r>
+              <w:t>Feature</w:t>
+            </w:r>
+          </w:p>
+        </w:tc>
+      </w:tr>
+      <w:tr>
+        <w:tc>
+          <w:tcPr>
+            <w:tcW w:w="4315" w:type="dxa"/>
+            <w:vAlign w:val="center"/>
+          </w:tcPr>
+          <w:p>
+            <w:pPr>
+              <w:jc w:val="center"/>
+            </w:pPr>
+            <w:r>
+              <w:t>61350_Dew.PointF_yesterday</w:t>
+            </w:r>
+          </w:p>
+        </w:tc>
+        <w:tc>
+          <w:tcPr>
+            <w:tcW w:w="1457" w:type="dxa"/>
+            <w:vAlign w:val="center"/>
+          </w:tcPr>
+          <w:p>
+            <w:pPr>
+              <w:jc w:val="center"/>
+            </w:pPr>
+            <w:r>
+              <w:t>Feature</w:t>
+            </w:r>
+          </w:p>
+        </w:tc>
+      </w:tr>
+      <w:tr>
+        <w:tc>
+          <w:tcPr>
+            <w:tcW w:w="4315" w:type="dxa"/>
+            <w:vAlign w:val="center"/>
+          </w:tcPr>
+          <w:p>
+            <w:pPr>
+              <w:jc w:val="center"/>
+            </w:pPr>
+            <w:r>
+              <w:t>61350_Sea.Level.PressureIn_yesterday</w:t>
+            </w:r>
+          </w:p>
+        </w:tc>
+        <w:tc>
+          <w:tcPr>
+            <w:tcW w:w="1457" w:type="dxa"/>
+            <w:vAlign w:val="center"/>
+          </w:tcPr>
+          <w:p>
+            <w:pPr>
+              <w:jc w:val="center"/>
+            </w:pPr>
+            <w:r>
+              <w:t>Feature</w:t>
+            </w:r>
+          </w:p>
+        </w:tc>
+      </w:tr>
+      <w:tr>
+        <w:tc>
+          <w:tcPr>
+            <w:tcW w:w="4315" w:type="dxa"/>
+            <w:vAlign w:val="center"/>
+          </w:tcPr>
+          <w:p>
+            <w:pPr>
+              <w:jc w:val="center"/>
+            </w:pPr>
+            <w:r>
+              <w:t>61350_Wind.SpeedMPH_yesterday</w:t>
             </w:r>
           </w:p>
         </w:tc>
@@ -989,43 +980,37 @@
               <w:jc w:val="center"/>
             </w:pPr>
             <w:r>
-              <w:t>61350</w:t>
-            </w:r>
-            <w:r>
-              <w:t>_TemperatureF_previous_week</w:t>
-            </w:r>
-          </w:p>
-        </w:tc>
-        <w:tc>
-          <w:tcPr>
-            <w:tcW w:w="1457" w:type="dxa"/>
-            <w:vAlign w:val="center"/>
-          </w:tcPr>
-          <w:p>
-            <w:pPr>
-              <w:jc w:val="center"/>
-            </w:pPr>
-            <w:r>
-              <w:t>Feature</w:t>
-            </w:r>
-          </w:p>
-        </w:tc>
-      </w:tr>
-      <w:tr>
-        <w:tc>
-          <w:tcPr>
-            <w:tcW w:w="4315" w:type="dxa"/>
-            <w:vAlign w:val="center"/>
-          </w:tcPr>
-          <w:p>
-            <w:pPr>
-              <w:jc w:val="center"/>
-            </w:pPr>
-            <w:r>
-              <w:t>61350</w:t>
-            </w:r>
-            <w:r>
-              <w:t xml:space="preserve">_PrecipitationIn_ </w:t>
+              <w:t>61350_TemperatureF_previous_week</w:t>
+            </w:r>
+          </w:p>
+        </w:tc>
+        <w:tc>
+          <w:tcPr>
+            <w:tcW w:w="1457" w:type="dxa"/>
+            <w:vAlign w:val="center"/>
+          </w:tcPr>
+          <w:p>
+            <w:pPr>
+              <w:jc w:val="center"/>
+            </w:pPr>
+            <w:r>
+              <w:t>Feature</w:t>
+            </w:r>
+          </w:p>
+        </w:tc>
+      </w:tr>
+      <w:tr>
+        <w:tc>
+          <w:tcPr>
+            <w:tcW w:w="4315" w:type="dxa"/>
+            <w:vAlign w:val="center"/>
+          </w:tcPr>
+          <w:p>
+            <w:pPr>
+              <w:jc w:val="center"/>
+            </w:pPr>
+            <w:r>
+              <w:t xml:space="preserve">61350_PrecipitationIn_ </w:t>
             </w:r>
             <w:proofErr w:type="spellStart"/>
             <w:r>
@@ -1060,10 +1045,7 @@
               <w:jc w:val="center"/>
             </w:pPr>
             <w:r>
-              <w:t>61350</w:t>
-            </w:r>
-            <w:r>
-              <w:t xml:space="preserve">_Conditions_ </w:t>
+              <w:t xml:space="preserve">61350_Conditions_ </w:t>
             </w:r>
             <w:proofErr w:type="spellStart"/>
             <w:r>
@@ -1098,10 +1080,7 @@
               <w:jc w:val="center"/>
             </w:pPr>
             <w:r>
-              <w:t>61350</w:t>
-            </w:r>
-            <w:r>
-              <w:t xml:space="preserve">_Dew.PointF_ </w:t>
+              <w:t xml:space="preserve">61350_Dew.PointF_ </w:t>
             </w:r>
             <w:proofErr w:type="spellStart"/>
             <w:r>
@@ -1136,10 +1115,7 @@
               <w:jc w:val="center"/>
             </w:pPr>
             <w:r>
-              <w:t>61350</w:t>
-            </w:r>
-            <w:r>
-              <w:t xml:space="preserve">_Sea.Level.PressureIn_ </w:t>
+              <w:t xml:space="preserve">61350_Sea.Level.PressureIn_ </w:t>
             </w:r>
             <w:proofErr w:type="spellStart"/>
             <w:r>
@@ -1177,10 +1153,7 @@
               <w:jc w:val="center"/>
             </w:pPr>
             <w:r>
-              <w:t>61350</w:t>
-            </w:r>
-            <w:r>
-              <w:t xml:space="preserve">_Wind.SpeedMPH_ </w:t>
+              <w:t xml:space="preserve">61350_Wind.SpeedMPH_ </w:t>
             </w:r>
             <w:proofErr w:type="spellStart"/>
             <w:r>
@@ -1296,12 +1269,13 @@
         <w:t xml:space="preserve">.  I thought it would be interesting to build models for these variables because </w:t>
       </w:r>
       <w:r>
-        <w:t xml:space="preserve">they provide a wide variety of prediction tasks to perform.  Predicting temperature is a rather traditional regression mode, where the range of outputs varies a fair amount.  Predicting precipitation could be a regression model, as the outcome is continuous, but the majority of days in the zip code used in this analysis have values of 0 inches of precipitation for the day.  With that in mind, precipitation outcomes were bucketed in 5 different buckets and a classification was done to predict which bucket it would fall in.  </w:t>
-      </w:r>
-      <w:bookmarkStart w:id="0" w:name="_GoBack"/>
-      <w:bookmarkEnd w:id="0"/>
-      <w:r>
-        <w:t xml:space="preserve">Lastly, predicting conditions was a rather typical classification problem using supervised learning, where </w:t>
+        <w:t xml:space="preserve">they provide a wide variety of prediction tasks to perform.  Predicting temperature is a rather traditional regression mode, where the range of outputs varies a fair amount.  Predicting precipitation could be a regression model, as the outcome is continuous, but the majority of days in the zip code used in this analysis have values of 0 inches of precipitation for the day.  With that in mind, precipitation outcomes </w:t>
+      </w:r>
+      <w:r>
+        <w:t>was changed to a Boolean variable, being assigned a value of 1 if precipitation was present for a day and a value of 0 if it was not present, making it a classification problem</w:t>
+      </w:r>
+      <w:r>
+        <w:t xml:space="preserve">.  Lastly, predicting conditions was a rather typical classification problem using supervised learning, where </w:t>
       </w:r>
       <w:r>
         <w:t>10</w:t>
@@ -1314,6 +1288,12 @@
       </w:r>
       <w:r>
         <w:t>The below paragraphs detail the methods, results, and interpretations of each prediction task.</w:t>
+      </w:r>
+      <w:r>
+        <w:t xml:space="preserve">  In all cases, 70% of the da</w:t>
+      </w:r>
+      <w:r>
+        <w:t>ta was used in the training set and the remainder was used in the test set.  With more time, validation sets would have been created to tune these models as well.</w:t>
       </w:r>
     </w:p>
     <w:p>
@@ -1331,9 +1311,152 @@
         <w:t>Task 1: Predicting Temperature</w:t>
       </w:r>
     </w:p>
+    <w:p>
+      <w:r>
+        <w:t>Three different regression models were used to predict temperature.</w:t>
+      </w:r>
+      <w:r>
+        <w:t xml:space="preserve">  These </w:t>
+      </w:r>
+      <w:r>
+        <w:t xml:space="preserve">models included support vector machine, logistic </w:t>
+      </w:r>
+      <w:r>
+        <w:t xml:space="preserve">regression, and random forest.  </w:t>
+      </w:r>
+      <w:r>
+        <w:t>The below table displays some evaluation metrics describing how the models performed on the test set:</w:t>
+      </w:r>
+    </w:p>
     <w:p/>
+    <w:p>
+      <w:r>
+        <w:rPr>
+          <w:b/>
+        </w:rPr>
+        <w:t>Figure 3</w:t>
+      </w:r>
+      <w:r>
+        <w:t>: Evaluation metrics of temperature prediction regression models</w:t>
+      </w:r>
+    </w:p>
+    <w:p>
+      <w:r>
+        <w:t>The first thing that sticks out immediately is the apparent poor performa</w:t>
+      </w:r>
+      <w:r>
+        <w:t xml:space="preserve">nce of a couple of the models when looking at R2 and RMSE.  However, the median absolute error is reasonable.  Digging into the predictions, this is due to a couple of temperature predictions that are quite high – over 1,000 degrees Fahrenheit.  </w:t>
+      </w:r>
+      <w:r>
+        <w:t xml:space="preserve">While many of the predictions are not bad, these couple of predictions over 1,000 degrees </w:t>
+      </w:r>
+      <w:r>
+        <w:lastRenderedPageBreak/>
+        <w:t xml:space="preserve">Fahrenheit are obviously problematic.  I’m not quite sure what would have caused this behavior, but I speculate that </w:t>
+      </w:r>
+    </w:p>
+    <w:p>
+      <w:pPr>
+        <w:rPr>
+          <w:b/>
+          <w:i/>
+        </w:rPr>
+      </w:pPr>
+      <w:r>
+        <w:rPr>
+          <w:b/>
+          <w:i/>
+        </w:rPr>
+        <w:t>Task 2: Predicting Precipitation</w:t>
+      </w:r>
+    </w:p>
+    <w:p>
+      <w:r>
+        <w:t xml:space="preserve">Three </w:t>
+      </w:r>
+      <w:r>
+        <w:t>different</w:t>
+      </w:r>
+      <w:r>
+        <w:t xml:space="preserve"> classification models were used to predict the presence of precipitation.  These models included k-nearest neighbors, Naïve Bayes, and a random forest</w:t>
+      </w:r>
+      <w:r>
+        <w:t>.</w:t>
+      </w:r>
+      <w:r>
+        <w:t xml:space="preserve">  The below table displays some evaluation metrics describing how the models performed on the test set:</w:t>
+      </w:r>
+    </w:p>
+    <w:p/>
+    <w:p>
+      <w:r>
+        <w:rPr>
+          <w:b/>
+        </w:rPr>
+        <w:t>Figure 4</w:t>
+      </w:r>
+      <w:r>
+        <w:t xml:space="preserve">: Evaluation metrics of </w:t>
+      </w:r>
+      <w:r>
+        <w:t>precipitation prediction classification models</w:t>
+      </w:r>
+    </w:p>
+    <w:p>
+      <w:r>
+        <w:t>And below are the ROC curves</w:t>
+      </w:r>
+      <w:bookmarkStart w:id="0" w:name="_GoBack"/>
+      <w:bookmarkEnd w:id="0"/>
+    </w:p>
+    <w:p>
+      <w:r>
+        <w:rPr>
+          <w:b/>
+          <w:i/>
+        </w:rPr>
+        <w:t>Task 3: Predicting Conditions</w:t>
+      </w:r>
+    </w:p>
+    <w:p>
+      <w:r>
+        <w:t>Three different classification models were used to predict the day’s conditions.  These models included k-nearest neighbors, Naïve Bayes, and a random forest.</w:t>
+      </w:r>
+      <w:r>
+        <w:t xml:space="preserve">  </w:t>
+      </w:r>
+      <w:r>
+        <w:t>The below table displays some evaluation metrics describing how the models performed on the test set:</w:t>
+      </w:r>
+    </w:p>
+    <w:p/>
+    <w:p>
+      <w:r>
+        <w:rPr>
+          <w:b/>
+        </w:rPr>
+        <w:t>Figure 5</w:t>
+      </w:r>
+      <w:r>
+        <w:t xml:space="preserve">: Evaluation metrics of </w:t>
+      </w:r>
+      <w:r>
+        <w:t>conditions</w:t>
+      </w:r>
+      <w:r>
+        <w:t xml:space="preserve"> prediction classification models</w:t>
+      </w:r>
+    </w:p>
+    <w:p>
+      <w:r>
+        <w:t xml:space="preserve">Overall, while these models are far from perfect, it proved to be an interesting exercise in solving a variety of prediction problems.  </w:t>
+      </w:r>
+      <w:r>
+        <w:t>This really illustrated the necessity of trying several different models, as the performance can widely vary among them.  As mentioned earlier, it would be more ideal to try even more models, spend time tuning the models, and even spend more time working on variable selection and bringing in more variables.</w:t>
+      </w:r>
+    </w:p>
     <w:sectPr>
-      <w:headerReference w:type="default" r:id="rId8"/>
+      <w:headerReference w:type="default" r:id="rId9"/>
       <w:pgSz w:w="12240" w:h="15840"/>
       <w:pgMar w:top="1440" w:right="1440" w:bottom="1440" w:left="1440" w:header="720" w:footer="720" w:gutter="0"/>
       <w:cols w:space="720"/>
@@ -2178,4 +2301,16 @@
     </a:ext>
   </a:extLst>
 </a:theme>
+</file>
+
+<file path=customXml/item1.xml><?xml version="1.0" encoding="utf-8"?>
+<b:Sources xmlns:b="http://schemas.openxmlformats.org/officeDocument/2006/bibliography" xmlns="http://schemas.openxmlformats.org/officeDocument/2006/bibliography" SelectedStyle="\APASixthEditionOfficeOnline.xsl" StyleName="APA" Version="6"/>
+</file>
+
+<file path=customXml/itemProps1.xml><?xml version="1.0" encoding="utf-8"?>
+<ds:datastoreItem xmlns:ds="http://schemas.openxmlformats.org/officeDocument/2006/customXml" ds:itemID="{8E3BC5BC-D837-48EE-9DF9-A1592D6C8B39}">
+  <ds:schemaRefs>
+    <ds:schemaRef ds:uri="http://schemas.openxmlformats.org/officeDocument/2006/bibliography"/>
+  </ds:schemaRefs>
+</ds:datastoreItem>
 </file>
</xml_diff>